<commit_message>
added new section for layout changes
</commit_message>
<xml_diff>
--- a/fn_pagerduty/doc/Resilient Integration to PagerDuty.docx
+++ b/fn_pagerduty/doc/Resilient Integration to PagerDuty.docx
@@ -9,9 +9,7 @@
         <w:ind w:left="-1440"/>
       </w:pPr>
       <w:bookmarkStart w:id="0" w:name="h.gjdgxs" w:colFirst="0" w:colLast="0"/>
-      <w:bookmarkStart w:id="1" w:name="_GoBack"/>
       <w:bookmarkEnd w:id="0"/>
-      <w:bookmarkEnd w:id="1"/>
       <w:r>
         <w:rPr>
           <w:noProof/>
@@ -408,17 +406,17 @@
       <w:pPr>
         <w:pStyle w:val="Heading10"/>
       </w:pPr>
-      <w:bookmarkStart w:id="2" w:name="_Toc510253264"/>
+      <w:bookmarkStart w:id="1" w:name="_Toc510253264"/>
       <w:r>
         <w:t>Setup</w:t>
       </w:r>
-      <w:bookmarkEnd w:id="2"/>
+      <w:bookmarkEnd w:id="1"/>
     </w:p>
     <w:p>
       <w:pPr>
         <w:pStyle w:val="BodyText"/>
       </w:pPr>
-      <w:bookmarkStart w:id="3" w:name="_Toc510253265"/>
+      <w:bookmarkStart w:id="2" w:name="_Toc510253265"/>
       <w:r>
         <w:t>The following lists the system requirements:</w:t>
       </w:r>
@@ -570,7 +568,7 @@
       <w:r>
         <w:t>From the account used for Integrations, use one of the following commands to configure the PagerDuty settings. Use –c for new environments or –u for existing environments</w:t>
       </w:r>
-      <w:bookmarkEnd w:id="3"/>
+      <w:bookmarkEnd w:id="2"/>
       <w:r>
         <w:t>:</w:t>
       </w:r>
@@ -1154,7 +1152,7 @@
       <w:pPr>
         <w:pStyle w:val="Heading10"/>
       </w:pPr>
-      <w:bookmarkStart w:id="4" w:name="_Toc510253268"/>
+      <w:bookmarkStart w:id="3" w:name="_Toc510253268"/>
       <w:r>
         <w:t xml:space="preserve">Resilient </w:t>
       </w:r>
@@ -1164,7 +1162,7 @@
       <w:r>
         <w:t>Configuration</w:t>
       </w:r>
-      <w:bookmarkEnd w:id="4"/>
+      <w:bookmarkEnd w:id="3"/>
     </w:p>
     <w:p>
       <w:pPr>
@@ -1179,12 +1177,12 @@
       <w:pPr>
         <w:pStyle w:val="ListBullet"/>
       </w:pPr>
-      <w:bookmarkStart w:id="5" w:name="_Toc510253269"/>
+      <w:bookmarkStart w:id="4" w:name="_Toc510253269"/>
       <w:r>
         <w:t>Functions</w:t>
       </w:r>
     </w:p>
-    <w:bookmarkEnd w:id="5"/>
+    <w:bookmarkEnd w:id="4"/>
     <w:p>
       <w:pPr>
         <w:pStyle w:val="ListBullet"/>
@@ -1419,12 +1417,12 @@
         <w:pStyle w:val="ListBullet"/>
         <w:keepNext/>
       </w:pPr>
-      <w:bookmarkStart w:id="6" w:name="_Toc510253270"/>
+      <w:bookmarkStart w:id="5" w:name="_Toc510253270"/>
       <w:r>
         <w:lastRenderedPageBreak/>
         <w:t>Workflows</w:t>
       </w:r>
-      <w:bookmarkEnd w:id="6"/>
+      <w:bookmarkEnd w:id="5"/>
       <w:r>
         <w:t>.</w:t>
       </w:r>
@@ -1574,11 +1572,11 @@
       <w:pPr>
         <w:pStyle w:val="ListBullet"/>
       </w:pPr>
-      <w:bookmarkStart w:id="7" w:name="_Toc510253271"/>
+      <w:bookmarkStart w:id="6" w:name="_Toc510253271"/>
       <w:r>
         <w:t>Rules</w:t>
       </w:r>
-      <w:bookmarkEnd w:id="7"/>
+      <w:bookmarkEnd w:id="6"/>
       <w:r>
         <w:t>. O</w:t>
       </w:r>
@@ -1723,13 +1721,140 @@
     </w:p>
     <w:p>
       <w:pPr>
+        <w:pStyle w:val="Heading20"/>
+      </w:pPr>
+      <w:bookmarkStart w:id="7" w:name="_Toc510253272"/>
+      <w:r>
+        <w:t>Layout</w:t>
+      </w:r>
+    </w:p>
+    <w:p>
+      <w:pPr>
+        <w:pStyle w:val="BodyText"/>
+      </w:pPr>
+      <w:r>
+        <w:t xml:space="preserve">To display a link back to the </w:t>
+      </w:r>
+      <w:r>
+        <w:t>PagerDuty</w:t>
+      </w:r>
+      <w:r>
+        <w:t xml:space="preserve"> </w:t>
+      </w:r>
+      <w:r>
+        <w:t>incident</w:t>
+      </w:r>
+      <w:r>
+        <w:t xml:space="preserve"> created from an </w:t>
+      </w:r>
+      <w:r>
+        <w:t xml:space="preserve">Resilient </w:t>
+      </w:r>
+      <w:r>
+        <w:t xml:space="preserve">incident, </w:t>
+      </w:r>
+    </w:p>
+    <w:p>
+      <w:pPr>
+        <w:pStyle w:val="ListBullet"/>
+      </w:pPr>
+      <w:r>
+        <w:t>Navigate to the Customization Settings and select the Summary Section from the Layouts tab</w:t>
+      </w:r>
+    </w:p>
+    <w:p>
+      <w:pPr>
+        <w:pStyle w:val="ListBullet"/>
+      </w:pPr>
+      <w:r>
+        <w:t xml:space="preserve">Search for the PagerDuty custom fields and drag </w:t>
+      </w:r>
+      <w:r>
+        <w:t>PagerDuty Incident URL</w:t>
+      </w:r>
+      <w:r>
+        <w:t xml:space="preserve"> to the Summary Section</w:t>
+      </w:r>
+      <w:bookmarkStart w:id="8" w:name="_GoBack"/>
+      <w:bookmarkEnd w:id="8"/>
+    </w:p>
+    <w:p>
+      <w:pPr>
+        <w:pStyle w:val="ListBullet"/>
+      </w:pPr>
+      <w:r>
+        <w:t>Click Save</w:t>
+      </w:r>
+    </w:p>
+    <w:p>
+      <w:pPr>
+        <w:pStyle w:val="ListBullet"/>
+        <w:numPr>
+          <w:ilvl w:val="0"/>
+          <w:numId w:val="0"/>
+        </w:numPr>
+        <w:ind w:left="360" w:hanging="360"/>
+      </w:pPr>
+      <w:r>
+        <w:rPr>
+          <w:noProof/>
+        </w:rPr>
+        <w:drawing>
+          <wp:inline distT="0" distB="0" distL="0" distR="0" wp14:anchorId="4D623889" wp14:editId="261FE5A3">
+            <wp:extent cx="5486400" cy="2761615"/>
+            <wp:effectExtent l="152400" t="152400" r="342900" b="337185"/>
+            <wp:docPr id="5" name="Picture 5"/>
+            <wp:cNvGraphicFramePr>
+              <a:graphicFrameLocks xmlns:a="http://schemas.openxmlformats.org/drawingml/2006/main" noChangeAspect="1"/>
+            </wp:cNvGraphicFramePr>
+            <a:graphic xmlns:a="http://schemas.openxmlformats.org/drawingml/2006/main">
+              <a:graphicData uri="http://schemas.openxmlformats.org/drawingml/2006/picture">
+                <pic:pic xmlns:pic="http://schemas.openxmlformats.org/drawingml/2006/picture">
+                  <pic:nvPicPr>
+                    <pic:cNvPr id="5" name="Screen Shot 2018-04-19 at 3.25.10 PM.png"/>
+                    <pic:cNvPicPr/>
+                  </pic:nvPicPr>
+                  <pic:blipFill>
+                    <a:blip r:embed="rId12"/>
+                    <a:stretch>
+                      <a:fillRect/>
+                    </a:stretch>
+                  </pic:blipFill>
+                  <pic:spPr>
+                    <a:xfrm>
+                      <a:off x="0" y="0"/>
+                      <a:ext cx="5486400" cy="2761615"/>
+                    </a:xfrm>
+                    <a:prstGeom prst="rect">
+                      <a:avLst/>
+                    </a:prstGeom>
+                    <a:ln>
+                      <a:noFill/>
+                    </a:ln>
+                    <a:effectLst>
+                      <a:outerShdw blurRad="292100" dist="139700" dir="2700000" algn="tl" rotWithShape="0">
+                        <a:srgbClr val="333333">
+                          <a:alpha val="65000"/>
+                        </a:srgbClr>
+                      </a:outerShdw>
+                    </a:effectLst>
+                  </pic:spPr>
+                </pic:pic>
+              </a:graphicData>
+            </a:graphic>
+          </wp:inline>
+        </w:drawing>
+      </w:r>
+    </w:p>
+    <w:p>
+      <w:pPr>
         <w:pStyle w:val="Heading10"/>
       </w:pPr>
-      <w:bookmarkStart w:id="8" w:name="_Toc510253272"/>
-      <w:r>
+      <w:r>
+        <w:lastRenderedPageBreak/>
         <w:t>Operation</w:t>
       </w:r>
-      <w:bookmarkEnd w:id="8"/>
+      <w:bookmarkEnd w:id="7"/>
     </w:p>
     <w:p>
       <w:pPr>
@@ -1993,7 +2118,6 @@
       </w:pPr>
       <w:bookmarkStart w:id="10" w:name="_Toc510253274"/>
       <w:r>
-        <w:lastRenderedPageBreak/>
         <w:t>Support</w:t>
       </w:r>
       <w:bookmarkEnd w:id="10"/>
@@ -2006,7 +2130,7 @@
       <w:r>
         <w:t xml:space="preserve">For additional support, contact </w:t>
       </w:r>
-      <w:hyperlink r:id="rId12">
+      <w:hyperlink r:id="rId13">
         <w:r>
           <w:rPr>
             <w:rStyle w:val="Hyperlink"/>
@@ -2033,12 +2157,12 @@
       </w:r>
     </w:p>
     <w:sectPr>
-      <w:headerReference w:type="even" r:id="rId13"/>
-      <w:headerReference w:type="default" r:id="rId14"/>
-      <w:footerReference w:type="even" r:id="rId15"/>
-      <w:footerReference w:type="default" r:id="rId16"/>
-      <w:headerReference w:type="first" r:id="rId17"/>
-      <w:footerReference w:type="first" r:id="rId18"/>
+      <w:headerReference w:type="even" r:id="rId14"/>
+      <w:headerReference w:type="default" r:id="rId15"/>
+      <w:footerReference w:type="even" r:id="rId16"/>
+      <w:footerReference w:type="default" r:id="rId17"/>
+      <w:headerReference w:type="first" r:id="rId18"/>
+      <w:footerReference w:type="first" r:id="rId19"/>
       <w:pgSz w:w="12240" w:h="15840"/>
       <w:pgMar w:top="1440" w:right="1800" w:bottom="1440" w:left="1800" w:header="720" w:footer="144" w:gutter="0"/>
       <w:pgNumType w:start="1"/>
@@ -4407,6 +4531,7 @@
     <w:lsdException w:name="HTML Sample" w:semiHidden="1" w:unhideWhenUsed="1"/>
     <w:lsdException w:name="HTML Typewriter" w:semiHidden="1" w:unhideWhenUsed="1"/>
     <w:lsdException w:name="HTML Variable" w:semiHidden="1" w:unhideWhenUsed="1"/>
+    <w:lsdException w:name="Normal Table" w:semiHidden="1" w:unhideWhenUsed="1"/>
     <w:lsdException w:name="annotation subject" w:semiHidden="1" w:unhideWhenUsed="1"/>
     <w:lsdException w:name="No List" w:semiHidden="1" w:unhideWhenUsed="1"/>
     <w:lsdException w:name="Outline List 1" w:semiHidden="1" w:unhideWhenUsed="1"/>
@@ -4450,8 +4575,10 @@
     <w:lsdException w:name="Table Elegant" w:semiHidden="1" w:unhideWhenUsed="1"/>
     <w:lsdException w:name="Table Professional" w:semiHidden="1" w:unhideWhenUsed="1"/>
     <w:lsdException w:name="Table Subtle 1" w:semiHidden="1" w:unhideWhenUsed="1"/>
+    <w:lsdException w:name="Table Subtle 2" w:semiHidden="1" w:unhideWhenUsed="1"/>
     <w:lsdException w:name="Table Web 1" w:semiHidden="1" w:unhideWhenUsed="1"/>
     <w:lsdException w:name="Table Web 2" w:semiHidden="1" w:unhideWhenUsed="1"/>
+    <w:lsdException w:name="Table Web 3" w:semiHidden="1" w:unhideWhenUsed="1"/>
     <w:lsdException w:name="Balloon Text" w:semiHidden="1" w:unhideWhenUsed="1"/>
     <w:lsdException w:name="Table Grid" w:uiPriority="59"/>
     <w:lsdException w:name="Table Theme" w:semiHidden="1" w:unhideWhenUsed="1"/>
@@ -5577,7 +5704,7 @@
 </file>
 
 <file path=customXml/itemProps1.xml><?xml version="1.0" encoding="utf-8"?>
-<ds:datastoreItem xmlns:ds="http://schemas.openxmlformats.org/officeDocument/2006/customXml" ds:itemID="{CD405071-FC61-BC40-BD7F-F8B976F7BA68}">
+<ds:datastoreItem xmlns:ds="http://schemas.openxmlformats.org/officeDocument/2006/customXml" ds:itemID="{AE965714-992D-2D47-BEB3-1B0F5291666C}">
   <ds:schemaRefs>
     <ds:schemaRef ds:uri="http://schemas.openxmlformats.org/officeDocument/2006/bibliography"/>
   </ds:schemaRefs>

</xml_diff>

<commit_message>
Fix for html encoded characters
</commit_message>
<xml_diff>
--- a/fn_pagerduty/doc/Resilient Integration to PagerDuty.docx
+++ b/fn_pagerduty/doc/Resilient Integration to PagerDuty.docx
@@ -350,16 +350,17 @@
           <w:rStyle w:val="BodyTextChar"/>
         </w:rPr>
       </w:pPr>
+      <w:bookmarkStart w:id="1" w:name="_GoBack"/>
       <w:r>
         <w:rPr>
           <w:noProof/>
         </w:rPr>
         <w:lastRenderedPageBreak/>
         <w:drawing>
-          <wp:inline distT="0" distB="0" distL="0" distR="0" wp14:anchorId="380417D5" wp14:editId="2EC250DE">
-            <wp:extent cx="5486400" cy="2418080"/>
-            <wp:effectExtent l="152400" t="152400" r="342900" b="337820"/>
-            <wp:docPr id="10" name="Picture 10"/>
+          <wp:inline distT="0" distB="0" distL="0" distR="0" wp14:anchorId="65F39D96" wp14:editId="1FAE7C49">
+            <wp:extent cx="5850012" cy="2690735"/>
+            <wp:effectExtent l="76200" t="101600" r="284480" b="281305"/>
+            <wp:docPr id="7" name="Picture 7"/>
             <wp:cNvGraphicFramePr>
               <a:graphicFrameLocks xmlns:a="http://schemas.openxmlformats.org/drawingml/2006/main" noChangeAspect="1"/>
             </wp:cNvGraphicFramePr>
@@ -367,7 +368,7 @@
               <a:graphicData uri="http://schemas.openxmlformats.org/drawingml/2006/picture">
                 <pic:pic xmlns:pic="http://schemas.openxmlformats.org/drawingml/2006/picture">
                   <pic:nvPicPr>
-                    <pic:cNvPr id="10" name="Screen Shot 2018-04-08 at 10.09.49 AM.png"/>
+                    <pic:cNvPr id="1" name=""/>
                     <pic:cNvPicPr/>
                   </pic:nvPicPr>
                   <pic:blipFill>
@@ -379,7 +380,7 @@
                   <pic:spPr>
                     <a:xfrm>
                       <a:off x="0" y="0"/>
-                      <a:ext cx="5486400" cy="2418080"/>
+                      <a:ext cx="5862043" cy="2696268"/>
                     </a:xfrm>
                     <a:prstGeom prst="rect">
                       <a:avLst/>
@@ -401,22 +402,23 @@
           </wp:inline>
         </w:drawing>
       </w:r>
+      <w:bookmarkEnd w:id="1"/>
     </w:p>
     <w:p>
       <w:pPr>
         <w:pStyle w:val="Heading10"/>
       </w:pPr>
-      <w:bookmarkStart w:id="1" w:name="_Toc510253264"/>
+      <w:bookmarkStart w:id="2" w:name="_Toc510253264"/>
       <w:r>
         <w:t>Setup</w:t>
       </w:r>
-      <w:bookmarkEnd w:id="1"/>
+      <w:bookmarkEnd w:id="2"/>
     </w:p>
     <w:p>
       <w:pPr>
         <w:pStyle w:val="BodyText"/>
       </w:pPr>
-      <w:bookmarkStart w:id="2" w:name="_Toc510253265"/>
+      <w:bookmarkStart w:id="3" w:name="_Toc510253265"/>
       <w:r>
         <w:t>The following lists the system requirements:</w:t>
       </w:r>
@@ -568,7 +570,7 @@
       <w:r>
         <w:t>From the account used for Integrations, use one of the following commands to configure the PagerDuty settings. Use –c for new environments or –u for existing environments</w:t>
       </w:r>
-      <w:bookmarkEnd w:id="2"/>
+      <w:bookmarkEnd w:id="3"/>
       <w:r>
         <w:t>:</w:t>
       </w:r>
@@ -1152,7 +1154,7 @@
       <w:pPr>
         <w:pStyle w:val="Heading10"/>
       </w:pPr>
-      <w:bookmarkStart w:id="3" w:name="_Toc510253268"/>
+      <w:bookmarkStart w:id="4" w:name="_Toc510253268"/>
       <w:r>
         <w:t xml:space="preserve">Resilient </w:t>
       </w:r>
@@ -1162,7 +1164,7 @@
       <w:r>
         <w:t>Configuration</w:t>
       </w:r>
-      <w:bookmarkEnd w:id="3"/>
+      <w:bookmarkEnd w:id="4"/>
     </w:p>
     <w:p>
       <w:pPr>
@@ -1177,12 +1179,12 @@
       <w:pPr>
         <w:pStyle w:val="ListBullet"/>
       </w:pPr>
-      <w:bookmarkStart w:id="4" w:name="_Toc510253269"/>
+      <w:bookmarkStart w:id="5" w:name="_Toc510253269"/>
       <w:r>
         <w:t>Functions</w:t>
       </w:r>
     </w:p>
-    <w:bookmarkEnd w:id="4"/>
+    <w:bookmarkEnd w:id="5"/>
     <w:p>
       <w:pPr>
         <w:pStyle w:val="ListBullet"/>
@@ -1417,12 +1419,12 @@
         <w:pStyle w:val="ListBullet"/>
         <w:keepNext/>
       </w:pPr>
-      <w:bookmarkStart w:id="5" w:name="_Toc510253270"/>
+      <w:bookmarkStart w:id="6" w:name="_Toc510253270"/>
       <w:r>
         <w:lastRenderedPageBreak/>
         <w:t>Workflows</w:t>
       </w:r>
-      <w:bookmarkEnd w:id="5"/>
+      <w:bookmarkEnd w:id="6"/>
       <w:r>
         <w:t>.</w:t>
       </w:r>
@@ -1572,11 +1574,11 @@
       <w:pPr>
         <w:pStyle w:val="ListBullet"/>
       </w:pPr>
-      <w:bookmarkStart w:id="6" w:name="_Toc510253271"/>
+      <w:bookmarkStart w:id="7" w:name="_Toc510253271"/>
       <w:r>
         <w:t>Rules</w:t>
       </w:r>
-      <w:bookmarkEnd w:id="6"/>
+      <w:bookmarkEnd w:id="7"/>
       <w:r>
         <w:t>. O</w:t>
       </w:r>
@@ -1723,7 +1725,7 @@
       <w:pPr>
         <w:pStyle w:val="Heading20"/>
       </w:pPr>
-      <w:bookmarkStart w:id="7" w:name="_Toc510253272"/>
+      <w:bookmarkStart w:id="8" w:name="_Toc510253272"/>
       <w:r>
         <w:t>Layout</w:t>
       </w:r>
@@ -1733,25 +1735,7 @@
         <w:pStyle w:val="BodyText"/>
       </w:pPr>
       <w:r>
-        <w:t xml:space="preserve">To display a link back to the </w:t>
-      </w:r>
-      <w:r>
-        <w:t>PagerDuty</w:t>
-      </w:r>
-      <w:r>
-        <w:t xml:space="preserve"> </w:t>
-      </w:r>
-      <w:r>
-        <w:t>incident</w:t>
-      </w:r>
-      <w:r>
-        <w:t xml:space="preserve"> created from an </w:t>
-      </w:r>
-      <w:r>
-        <w:t xml:space="preserve">Resilient </w:t>
-      </w:r>
-      <w:r>
-        <w:t xml:space="preserve">incident, </w:t>
+        <w:t xml:space="preserve">To display a link back to the PagerDuty incident created from an Resilient incident, </w:t>
       </w:r>
     </w:p>
     <w:p>
@@ -1767,16 +1751,8 @@
         <w:pStyle w:val="ListBullet"/>
       </w:pPr>
       <w:r>
-        <w:t xml:space="preserve">Search for the PagerDuty custom fields and drag </w:t>
-      </w:r>
-      <w:r>
-        <w:t>PagerDuty Incident URL</w:t>
-      </w:r>
-      <w:r>
-        <w:t xml:space="preserve"> to the Summary Section</w:t>
-      </w:r>
-      <w:bookmarkStart w:id="8" w:name="_GoBack"/>
-      <w:bookmarkEnd w:id="8"/>
+        <w:t>Search for the PagerDuty custom fields and drag PagerDuty Incident URL to the Summary Section</w:t>
+      </w:r>
     </w:p>
     <w:p>
       <w:pPr>
@@ -1854,7 +1830,7 @@
         <w:lastRenderedPageBreak/>
         <w:t>Operation</w:t>
       </w:r>
-      <w:bookmarkEnd w:id="7"/>
+      <w:bookmarkEnd w:id="8"/>
     </w:p>
     <w:p>
       <w:pPr>
@@ -5704,7 +5680,7 @@
 </file>
 
 <file path=customXml/itemProps1.xml><?xml version="1.0" encoding="utf-8"?>
-<ds:datastoreItem xmlns:ds="http://schemas.openxmlformats.org/officeDocument/2006/customXml" ds:itemID="{AE965714-992D-2D47-BEB3-1B0F5291666C}">
+<ds:datastoreItem xmlns:ds="http://schemas.openxmlformats.org/officeDocument/2006/customXml" ds:itemID="{63E0F065-DDA1-CF46-90B1-583B721AC60D}">
   <ds:schemaRefs>
     <ds:schemaRef ds:uri="http://schemas.openxmlformats.org/officeDocument/2006/bibliography"/>
   </ds:schemaRefs>

</xml_diff>